<commit_message>
First draft slides non-monetary
Work in progress
</commit_message>
<xml_diff>
--- a/SDG_10_writeup/SDG_10_writeup_non_monetaryDV.docx
+++ b/SDG_10_writeup/SDG_10_writeup_non_monetaryDV.docx
@@ -57,7 +57,7 @@
         <w:rPr>
           <w:rStyle w:val="redoc-inlinecode-1"/>
         </w:rPr>
-        <w:t xml:space="preserve">2020-05-28</w:t>
+        <w:t xml:space="preserve">2020-06-03</w:t>
       </w:r>
       <w:bookmarkEnd w:id="20"/>
     </w:p>
@@ -80,14 +80,16 @@
     <w:bookmarkStart w:id="22" w:name="redoc-codechunk-2"/>
     <w:p>
       <w:pPr>
-        <w:pStyle w:val="SourceCode"/>
         <w:pStyle w:val="redoc-codechunk-2"/>
-      </w:pPr>
-      <w:r>
-        <w:rPr>
-          <w:rStyle w:val="VerbatimChar"/>
-        </w:rPr>
-        <w:t xml:space="preserve">## [1] "Constructing panel for 14 indicators"</w:t>
+        <w:rPr>
+          <w:vanish/>
+        </w:rPr>
+      </w:pPr>
+      <w:r>
+        <w:rPr>
+          <w:vanish/>
+        </w:rPr>
+        <w:t xml:space="preserve"> </w:t>
       </w:r>
     </w:p>
     <w:bookmarkEnd w:id="22"/>
@@ -405,7 +407,7 @@
       </w:pPr>
       <w:bookmarkStart w:id="43" w:name="remittances"/>
       <w:r>
-        <w:t xml:space="preserve">REMITTANCES</w:t>
+        <w:t xml:space="preserve">Remittances</w:t>
       </w:r>
       <w:bookmarkEnd w:id="43"/>
     </w:p>

</xml_diff>